<commit_message>
MySQL workbench file name change
</commit_message>
<xml_diff>
--- a/New Horizons Cinemas.docx
+++ b/New Horizons Cinemas.docx
@@ -55,7 +55,36 @@
           <w:color w:val="2D3B45"/>
           <w:shd w:val="clear" w:color="auto" w:fill="FFFFFF"/>
         </w:rPr>
-        <w:t>New Horizons Cinemas</w:t>
+        <w:t xml:space="preserve">New Horizons Cinemas </w:t>
+      </w:r>
+      <w:r>
+        <w:t xml:space="preserve">has several cinema complexes in different cities, each with multiple theaters </w:t>
+      </w:r>
+      <w:r>
+        <w:t>and each theater with different amount of seats,</w:t>
+      </w:r>
+      <w:r>
+        <w:t xml:space="preserve"> showing different movies.</w:t>
+      </w:r>
+    </w:p>
+    <w:p/>
+    <w:p>
+      <w:pPr>
+        <w:pStyle w:val="Heading1"/>
+        <w:numPr>
+          <w:ilvl w:val="0"/>
+          <w:numId w:val="3"/>
+        </w:numPr>
+      </w:pPr>
+      <w:bookmarkStart w:id="3" w:name="_v80faywoix2d" w:colFirst="0" w:colLast="0"/>
+      <w:bookmarkEnd w:id="3"/>
+      <w:r>
+        <w:t>Purpose of the report.</w:t>
+      </w:r>
+    </w:p>
+    <w:p>
+      <w:r>
+        <w:t xml:space="preserve">The purpose of the report is to detail the analysis done on </w:t>
       </w:r>
       <w:r>
         <w:rPr>
@@ -64,22 +93,21 @@
           <w:color w:val="2D3B45"/>
           <w:shd w:val="clear" w:color="auto" w:fill="FFFFFF"/>
         </w:rPr>
-        <w:t xml:space="preserve"> </w:t>
-      </w:r>
-      <w:r>
-        <w:t>has several cinema complexes in different cities, each with multiple theaters</w:t>
-      </w:r>
-      <w:r>
-        <w:t xml:space="preserve"> </w:t>
-      </w:r>
-      <w:r>
-        <w:t>and each theater with different amount of seats,</w:t>
-      </w:r>
-      <w:r>
-        <w:t xml:space="preserve"> showing different movies</w:t>
-      </w:r>
-      <w:r>
-        <w:t>.</w:t>
+        <w:t xml:space="preserve">New Horizons Cinemas </w:t>
+      </w:r>
+      <w:r>
+        <w:t>and its stakeholders to help provide the best service to its customers and grow the company.</w:t>
+      </w:r>
+    </w:p>
+    <w:p>
+      <w:r>
+        <w:t xml:space="preserve">Creating a database for a cinema involves a thorough requirement analysis to determine the data needs, </w:t>
+      </w:r>
+      <w:r>
+        <w:t>structure,</w:t>
+      </w:r>
+      <w:r>
+        <w:t xml:space="preserve"> and functionality.</w:t>
       </w:r>
     </w:p>
     <w:p/>
@@ -91,58 +119,6 @@
           <w:numId w:val="3"/>
         </w:numPr>
       </w:pPr>
-      <w:bookmarkStart w:id="3" w:name="_v80faywoix2d" w:colFirst="0" w:colLast="0"/>
-      <w:bookmarkEnd w:id="3"/>
-      <w:r>
-        <w:t>Purpose of the report.</w:t>
-      </w:r>
-    </w:p>
-    <w:p>
-      <w:r>
-        <w:t xml:space="preserve">The purpose of the report is to detail the analysis done on </w:t>
-      </w:r>
-      <w:r>
-        <w:rPr>
-          <w:rStyle w:val="Strong"/>
-          <w:rFonts w:ascii="Lato" w:hAnsi="Lato"/>
-          <w:color w:val="2D3B45"/>
-          <w:shd w:val="clear" w:color="auto" w:fill="FFFFFF"/>
-        </w:rPr>
-        <w:t>New Horizons Cinemas</w:t>
-      </w:r>
-      <w:r>
-        <w:rPr>
-          <w:rStyle w:val="Strong"/>
-          <w:rFonts w:ascii="Lato" w:hAnsi="Lato"/>
-          <w:color w:val="2D3B45"/>
-          <w:shd w:val="clear" w:color="auto" w:fill="FFFFFF"/>
-        </w:rPr>
-        <w:t xml:space="preserve"> </w:t>
-      </w:r>
-      <w:r>
-        <w:t>and its stakeholders to help provide the best service to its customers and grow the company.</w:t>
-      </w:r>
-    </w:p>
-    <w:p>
-      <w:r>
-        <w:t xml:space="preserve">Creating a database for a cinema involves a thorough requirement analysis to determine the data needs, </w:t>
-      </w:r>
-      <w:r>
-        <w:t>structure,</w:t>
-      </w:r>
-      <w:r>
-        <w:t xml:space="preserve"> and functionality.</w:t>
-      </w:r>
-    </w:p>
-    <w:p/>
-    <w:p>
-      <w:pPr>
-        <w:pStyle w:val="Heading1"/>
-        <w:numPr>
-          <w:ilvl w:val="0"/>
-          <w:numId w:val="3"/>
-        </w:numPr>
-      </w:pPr>
       <w:bookmarkStart w:id="4" w:name="_nprjits7i0x7" w:colFirst="0" w:colLast="0"/>
       <w:bookmarkEnd w:id="4"/>
       <w:r>
@@ -151,22 +127,7 @@
     </w:p>
     <w:p>
       <w:r>
-        <w:t>Firstly,</w:t>
-      </w:r>
-      <w:r>
-        <w:t xml:space="preserve"> we used PESTLE and Stakeholder Analysis to gather information on the macro-environment and from all relevant stakeholders that can </w:t>
-      </w:r>
-      <w:r>
-        <w:t>impact on</w:t>
-      </w:r>
-      <w:r>
-        <w:t xml:space="preserve"> the business. </w:t>
-      </w:r>
-      <w:r>
-        <w:t>We analyzed</w:t>
-      </w:r>
-      <w:r>
-        <w:t xml:space="preserve"> the data and considered the implications. We identify and engage with the stakeholders to understand their data needs. We determine the functional and nonfunctional requirements</w:t>
+        <w:t>Firstly, we used PESTLE and Stakeholder Analysis to gather information on the macro-environment and from all relevant stakeholders that can impact on the business. We analyzed the data and considered the implications. We identify and engage with the stakeholders to understand their data needs. We determine the functional and nonfunctional requirements</w:t>
       </w:r>
       <w:r>
         <w:t xml:space="preserve"> and </w:t>
@@ -178,10 +139,7 @@
     <w:p/>
     <w:p>
       <w:r>
-        <w:t>Secondly,</w:t>
-      </w:r>
-      <w:r>
-        <w:t xml:space="preserve"> we did </w:t>
+        <w:t xml:space="preserve">Secondly, we did </w:t>
       </w:r>
       <w:r>
         <w:t>an SDLC</w:t>
@@ -211,10 +169,7 @@
     <w:p/>
     <w:p>
       <w:r>
-        <w:t>Lastly,</w:t>
-      </w:r>
-      <w:r>
-        <w:t xml:space="preserve"> we made the database.</w:t>
+        <w:t>Lastly, we made the database.</w:t>
       </w:r>
     </w:p>
     <w:p/>
@@ -731,16 +686,7 @@
         <w:ind w:right="-630"/>
       </w:pPr>
       <w:r>
-        <w:t>Implications: This</w:t>
-      </w:r>
-      <w:r>
-        <w:t xml:space="preserve"> helps the cinema prioritize which movies to </w:t>
-      </w:r>
-      <w:r>
-        <w:t>show, what</w:t>
-      </w:r>
-      <w:r>
-        <w:t xml:space="preserve"> time is the best and to customize the concessions.</w:t>
+        <w:t>Implications: This helps the cinema prioritize which movies to show, what time is the best and to customize the concessions.</w:t>
       </w:r>
     </w:p>
     <w:p>
@@ -1248,10 +1194,7 @@
         </w:numPr>
       </w:pPr>
       <w:r>
-        <w:t>Auckland, (</w:t>
-      </w:r>
-      <w:r>
-        <w:t>name of theater, address, phone number and email address), 6 Theaters</w:t>
+        <w:t>Auckland, (name of theater, address, phone number and email address), 6 Theaters</w:t>
       </w:r>
     </w:p>
     <w:p>
@@ -1262,10 +1205,7 @@
         </w:numPr>
       </w:pPr>
       <w:r>
-        <w:t>Wellington, (</w:t>
-      </w:r>
-      <w:r>
-        <w:t xml:space="preserve">name of theater, address, phone number and email address), 4 Theaters </w:t>
+        <w:t xml:space="preserve">Wellington, (name of theater, address, phone number and email address), 4 Theaters </w:t>
       </w:r>
     </w:p>
     <w:p>
@@ -1316,19 +1256,7 @@
         <w:rPr>
           <w:shd w:val="clear" w:color="auto" w:fill="F2F2F2"/>
         </w:rPr>
-        <w:t>View all</w:t>
-      </w:r>
-      <w:r>
-        <w:rPr>
-          <w:shd w:val="clear" w:color="auto" w:fill="F2F2F2"/>
-        </w:rPr>
-        <w:t xml:space="preserve"> theaters in one location - </w:t>
-      </w:r>
-      <w:r>
-        <w:rPr>
-          <w:shd w:val="clear" w:color="auto" w:fill="F2F2F2"/>
-        </w:rPr>
-        <w:t>Function.</w:t>
+        <w:t>View all theaters in one location - Function.</w:t>
       </w:r>
     </w:p>
     <w:p>
@@ -1922,10 +1850,7 @@
         </w:numPr>
       </w:pPr>
       <w:r>
-        <w:t>Attribute: Seating</w:t>
-      </w:r>
-      <w:r>
-        <w:t xml:space="preserve"> capacity</w:t>
+        <w:t>Attribute: Seating capacity</w:t>
       </w:r>
     </w:p>
     <w:p>
@@ -2461,6 +2386,48 @@
       <w:r>
         <w:t>, Computer Aided Software Engineering.</w:t>
       </w:r>
+    </w:p>
+    <w:p>
+      <w:pPr>
+        <w:ind w:left="720"/>
+        <w:rPr>
+          <w:bCs/>
+        </w:rPr>
+      </w:pPr>
+      <w:r>
+        <w:rPr>
+          <w:bCs/>
+        </w:rPr>
+        <w:t>Please see the separate file.</w:t>
+      </w:r>
+      <w:r>
+        <w:rPr>
+          <w:bCs/>
+        </w:rPr>
+        <w:t xml:space="preserve"> </w:t>
+      </w:r>
+    </w:p>
+    <w:p>
+      <w:pPr>
+        <w:ind w:left="720"/>
+        <w:rPr>
+          <w:bCs/>
+        </w:rPr>
+      </w:pPr>
+      <w:r>
+        <w:rPr>
+          <w:bCs/>
+        </w:rPr>
+        <w:t xml:space="preserve">New Horizons Cinemas MySQL </w:t>
+      </w:r>
+      <w:proofErr w:type="spellStart"/>
+      <w:r>
+        <w:rPr>
+          <w:bCs/>
+        </w:rPr>
+        <w:t>Workbench.mwb</w:t>
+      </w:r>
+      <w:proofErr w:type="spellEnd"/>
     </w:p>
     <w:sectPr>
       <w:pgSz w:w="12240" w:h="15840"/>

</xml_diff>